<commit_message>
Whole bunch of stuff
Examples and docs
</commit_message>
<xml_diff>
--- a/CodeCamp-Programming-Course–Oct-2015.docx
+++ b/CodeCamp-Programming-Course–Oct-2015.docx
@@ -4,18 +4,1181 @@
   <w:body>
     <w:p>
       <w:pPr>
+        <w:pStyle w:val="Title"/>
+      </w:pPr>
+      <w:r>
+        <w:t xml:space="preserve">Breakdown of the </w:t>
+      </w:r>
+      <w:r>
+        <w:t xml:space="preserve">Course </w:t>
+      </w:r>
+      <w:r>
+        <w:t>day</w:t>
+      </w:r>
+    </w:p>
+    <w:p>
+      <w:r>
+        <w:t>09:40</w:t>
+      </w:r>
+      <w:r>
+        <w:t xml:space="preserve"> Arrive</w:t>
+      </w:r>
+    </w:p>
+    <w:p>
+      <w:r>
+        <w:t>10:00</w:t>
+      </w:r>
+      <w:r>
+        <w:t xml:space="preserve"> Introductions</w:t>
+      </w:r>
+    </w:p>
+    <w:p>
+      <w:r>
+        <w:t>10:15</w:t>
+      </w:r>
+      <w:r>
+        <w:t xml:space="preserve"> What is </w:t>
+      </w:r>
+      <w:r>
+        <w:t>a Computer Program</w:t>
+      </w:r>
+      <w:r>
+        <w:t>?</w:t>
+      </w:r>
+    </w:p>
+    <w:p>
+      <w:r>
+        <w:t>10:30</w:t>
+      </w:r>
+      <w:r>
+        <w:t xml:space="preserve"> The simplest program</w:t>
+      </w:r>
+    </w:p>
+    <w:p>
+      <w:r>
+        <w:tab/>
+        <w:t>Ex 01</w:t>
+      </w:r>
+    </w:p>
+    <w:p>
+      <w:pPr>
+        <w:rPr>
+          <w:color w:val="FF0000"/>
+        </w:rPr>
+      </w:pPr>
+      <w:r>
+        <w:rPr>
+          <w:color w:val="FF0000"/>
+        </w:rPr>
+        <w:t>10:40</w:t>
+      </w:r>
+      <w:r>
+        <w:rPr>
+          <w:color w:val="FF0000"/>
+        </w:rPr>
+        <w:t xml:space="preserve"> </w:t>
+      </w:r>
+      <w:r>
+        <w:rPr>
+          <w:color w:val="FF0000"/>
+        </w:rPr>
+        <w:t xml:space="preserve">Top tips &amp; </w:t>
+      </w:r>
+      <w:r>
+        <w:rPr>
+          <w:color w:val="FF0000"/>
+        </w:rPr>
+        <w:t>Break!</w:t>
+      </w:r>
+    </w:p>
+    <w:p>
+      <w:r>
+        <w:t>10:45</w:t>
+      </w:r>
+      <w:r>
+        <w:t xml:space="preserve"> Variables exercise</w:t>
+      </w:r>
+    </w:p>
+    <w:p>
+      <w:r>
+        <w:t>11:00</w:t>
+      </w:r>
+      <w:r>
+        <w:t xml:space="preserve"> Simple program with variables</w:t>
+      </w:r>
+    </w:p>
+    <w:p>
+      <w:r>
+        <w:tab/>
+        <w:t>Ex 02</w:t>
+      </w:r>
+    </w:p>
+    <w:p>
+      <w:r>
+        <w:tab/>
+        <w:t>Ex 03</w:t>
+      </w:r>
+    </w:p>
+    <w:p>
+      <w:r>
+        <w:t>11:15</w:t>
+      </w:r>
+      <w:r>
+        <w:t xml:space="preserve"> </w:t>
+      </w:r>
+      <w:r>
+        <w:t>Functions exercise</w:t>
+      </w:r>
+    </w:p>
+    <w:p>
+      <w:r>
+        <w:tab/>
+        <w:t>Ex 04</w:t>
+      </w:r>
+    </w:p>
+    <w:p>
+      <w:pPr>
+        <w:rPr>
+          <w:color w:val="FF0000"/>
+        </w:rPr>
+      </w:pPr>
+      <w:r>
+        <w:rPr>
+          <w:color w:val="FF0000"/>
+        </w:rPr>
+        <w:t>11:40</w:t>
+      </w:r>
+      <w:r>
+        <w:rPr>
+          <w:color w:val="FF0000"/>
+        </w:rPr>
+        <w:t xml:space="preserve"> Break!</w:t>
+      </w:r>
+    </w:p>
+    <w:p>
+      <w:r>
+        <w:t>11:50</w:t>
+      </w:r>
+      <w:r>
+        <w:t xml:space="preserve"> </w:t>
+      </w:r>
+      <w:r>
+        <w:t>Objects exercise</w:t>
+      </w:r>
+    </w:p>
+    <w:p>
+      <w:r>
+        <w:tab/>
+        <w:t>Ex 05</w:t>
+      </w:r>
+    </w:p>
+    <w:p>
+      <w:pPr>
+        <w:rPr>
+          <w:color w:val="FF0000"/>
+        </w:rPr>
+      </w:pPr>
+      <w:r>
+        <w:t>12:30</w:t>
+      </w:r>
+      <w:r>
+        <w:t xml:space="preserve"> </w:t>
+      </w:r>
+      <w:r>
+        <w:rPr>
+          <w:color w:val="FF0000"/>
+        </w:rPr>
+        <w:t xml:space="preserve">Top tips &amp; </w:t>
+      </w:r>
+      <w:r>
+        <w:rPr>
+          <w:color w:val="FF0000"/>
+        </w:rPr>
+        <w:t>Lunch</w:t>
+      </w:r>
+    </w:p>
+    <w:p>
+      <w:r>
+        <w:t>13:00</w:t>
+      </w:r>
+      <w:r>
+        <w:t xml:space="preserve"> </w:t>
+      </w:r>
+      <w:r>
+        <w:t xml:space="preserve">Visual </w:t>
+      </w:r>
+      <w:r>
+        <w:t>Design</w:t>
+      </w:r>
+      <w:r>
+        <w:t xml:space="preserve"> Breakout session</w:t>
+      </w:r>
+    </w:p>
+    <w:p>
+      <w:pPr>
+        <w:rPr>
+          <w:color w:val="FF0000"/>
+        </w:rPr>
+      </w:pPr>
+      <w:r>
+        <w:t xml:space="preserve">13:45 </w:t>
+      </w:r>
+      <w:r>
+        <w:rPr>
+          <w:color w:val="FF0000"/>
+        </w:rPr>
+        <w:t xml:space="preserve">Top tips &amp; </w:t>
+      </w:r>
+      <w:r>
+        <w:rPr>
+          <w:color w:val="FF0000"/>
+        </w:rPr>
+        <w:t>Break!</w:t>
+      </w:r>
+    </w:p>
+    <w:p>
+      <w:r>
+        <w:t>13:50 Recap</w:t>
+      </w:r>
+    </w:p>
+    <w:p>
+      <w:r>
+        <w:t xml:space="preserve">14:00 </w:t>
+      </w:r>
+      <w:r>
+        <w:t>Build a 2D Shoot-em-up!</w:t>
+      </w:r>
+    </w:p>
+    <w:p>
+      <w:r>
+        <w:tab/>
+        <w:t>Part 1</w:t>
+      </w:r>
+      <w:r>
+        <w:t xml:space="preserve"> - Background</w:t>
+      </w:r>
+    </w:p>
+    <w:p>
+      <w:pPr>
+        <w:ind w:firstLine="720"/>
+      </w:pPr>
+      <w:r>
+        <w:t>Part 2</w:t>
+      </w:r>
+      <w:r>
+        <w:t xml:space="preserve"> – Load Assets</w:t>
+      </w:r>
+    </w:p>
+    <w:p>
+      <w:pPr>
+        <w:ind w:firstLine="720"/>
+      </w:pPr>
+      <w:r>
+        <w:t>Part 3</w:t>
+      </w:r>
+      <w:r>
+        <w:t xml:space="preserve"> – Ship</w:t>
+      </w:r>
+    </w:p>
+    <w:p>
+      <w:pPr>
+        <w:ind w:firstLine="720"/>
+      </w:pPr>
+      <w:bookmarkStart w:id="0" w:name="_GoBack"/>
+      <w:bookmarkEnd w:id="0"/>
+    </w:p>
+    <w:p>
+      <w:r>
+        <w:t>15:30 Finish!</w:t>
+      </w:r>
+    </w:p>
+    <w:p/>
+    <w:p/>
+    <w:p/>
+    <w:p/>
+    <w:p>
+      <w:pPr>
+        <w:rPr>
+          <w:rFonts w:asciiTheme="majorHAnsi" w:eastAsiaTheme="majorEastAsia" w:hAnsiTheme="majorHAnsi" w:cstheme="majorBidi"/>
+          <w:color w:val="17365D" w:themeColor="text2" w:themeShade="BF"/>
+          <w:spacing w:val="5"/>
+          <w:kern w:val="28"/>
+          <w:sz w:val="52"/>
+          <w:szCs w:val="52"/>
+        </w:rPr>
+      </w:pPr>
+      <w:r>
+        <w:br w:type="page"/>
+      </w:r>
+    </w:p>
+    <w:p>
+      <w:pPr>
+        <w:pStyle w:val="Title"/>
+      </w:pPr>
+      <w:r>
+        <w:lastRenderedPageBreak/>
+        <w:t>Teaching Programming Concepts</w:t>
+      </w:r>
+    </w:p>
+    <w:p>
+      <w:r>
+        <w:t>The following exercises teach basic programming concepts to 10-12 year olds. This is an experimental course that will be tailored once feedback is obtained. The concepts that form Part 1 of the course are as follows:</w:t>
+      </w:r>
+    </w:p>
+    <w:p/>
+    <w:p>
+      <w:pPr>
+        <w:pStyle w:val="ListParagraph"/>
+        <w:numPr>
+          <w:ilvl w:val="0"/>
+          <w:numId w:val="2"/>
+        </w:numPr>
+      </w:pPr>
+      <w:r>
+        <w:t>Variables</w:t>
+      </w:r>
+    </w:p>
+    <w:p>
+      <w:pPr>
+        <w:pStyle w:val="ListParagraph"/>
+        <w:numPr>
+          <w:ilvl w:val="0"/>
+          <w:numId w:val="2"/>
+        </w:numPr>
+      </w:pPr>
+      <w:r>
+        <w:t>Methods</w:t>
+      </w:r>
+    </w:p>
+    <w:p>
+      <w:pPr>
+        <w:pStyle w:val="ListParagraph"/>
+        <w:numPr>
+          <w:ilvl w:val="0"/>
+          <w:numId w:val="2"/>
+        </w:numPr>
+      </w:pPr>
+      <w:r>
+        <w:t>Objects</w:t>
+      </w:r>
+    </w:p>
+    <w:p/>
+    <w:p>
+      <w:r>
+        <w:t xml:space="preserve">Part 2 of the course follows the creation of a simple game, utilizing the concepts learnt from Part 1. </w:t>
+      </w:r>
+    </w:p>
+    <w:p/>
+    <w:p>
+      <w:r>
+        <w:t>Repetition will be a core part of the 2 days. The above concepts must be ‘drilled’ into anyone learning computer programming. This will aid understanding of all subsequent lessons and will provide a solid beginning foundation for software development.</w:t>
+      </w:r>
+    </w:p>
+    <w:p/>
+    <w:p>
+      <w:r>
+        <w:t>Breakout sessions – there will be 2 ‘breakout’ sessions to give the students a break from the ongoing topics and to look at an interesting and current area of software development. These sessions have been chosen to support the interest of the students and to give foundation to the course aspects. They are as follows:</w:t>
+      </w:r>
+    </w:p>
+    <w:p/>
+    <w:p>
+      <w:pPr>
+        <w:pStyle w:val="ListParagraph"/>
+        <w:numPr>
+          <w:ilvl w:val="0"/>
+          <w:numId w:val="3"/>
+        </w:numPr>
+      </w:pPr>
+      <w:r>
+        <w:t>Hacking</w:t>
+      </w:r>
+    </w:p>
+    <w:p>
+      <w:pPr>
+        <w:pStyle w:val="ListParagraph"/>
+        <w:numPr>
+          <w:ilvl w:val="0"/>
+          <w:numId w:val="3"/>
+        </w:numPr>
+      </w:pPr>
+      <w:r>
+        <w:t>Design &amp; Animation</w:t>
+      </w:r>
+    </w:p>
+    <w:p>
+      <w:pPr>
         <w:pStyle w:val="Heading1"/>
       </w:pPr>
       <w:r>
-        <w:t>CodeCamp Programming Course – Oct 2015</w:t>
-      </w:r>
-    </w:p>
-    <w:p>
-      <w:pPr>
-        <w:pStyle w:val="Heading2"/>
-      </w:pPr>
-      <w:r>
-        <w:t>Teaching Programming Concepts</w:t>
+        <w:t>Variables</w:t>
+      </w:r>
+    </w:p>
+    <w:p>
+      <w:pPr>
+        <w:pStyle w:val="Heading3"/>
+      </w:pPr>
+      <w:r>
+        <w:t xml:space="preserve">Purpose: </w:t>
+      </w:r>
+    </w:p>
+    <w:p>
+      <w:r>
+        <w:t>To teach the concept of storage of values.</w:t>
+      </w:r>
+    </w:p>
+    <w:p>
+      <w:pPr>
+        <w:pStyle w:val="Heading3"/>
+      </w:pPr>
+      <w:r>
+        <w:t>Intro</w:t>
+      </w:r>
+      <w:r>
+        <w:t>:</w:t>
+      </w:r>
+    </w:p>
+    <w:p>
+      <w:r>
+        <w:t>Any computer program needs to store values that it may need during its lifetime. For example, most computer games need to store the player’s score so that it can present it back to the player at any time. What are these values &amp; how do we store them?</w:t>
+      </w:r>
+    </w:p>
+    <w:p>
+      <w:pPr>
+        <w:pStyle w:val="Heading3"/>
+      </w:pPr>
+      <w:r>
+        <w:t>Equipmen</w:t>
+      </w:r>
+      <w:r>
+        <w:t>t:</w:t>
+      </w:r>
+    </w:p>
+    <w:p>
+      <w:r>
+        <w:t>Buckets, Card, Pens</w:t>
+      </w:r>
+    </w:p>
+    <w:p>
+      <w:pPr>
+        <w:pStyle w:val="Heading3"/>
+      </w:pPr>
+      <w:r>
+        <w:t>Method:</w:t>
+      </w:r>
+    </w:p>
+    <w:p>
+      <w:r>
+        <w:t>Hand out buckets to several of the participants.</w:t>
+      </w:r>
+    </w:p>
+    <w:p>
+      <w:r>
+        <w:t xml:space="preserve">Explain that each </w:t>
+      </w:r>
+      <w:r>
+        <w:t>bucket</w:t>
+      </w:r>
+      <w:r>
+        <w:t xml:space="preserve"> is a program containing a single variable.</w:t>
+      </w:r>
+    </w:p>
+    <w:p>
+      <w:r>
+        <w:t>Each bucket should be labeled with what is effectively the name of the variable</w:t>
+      </w:r>
+    </w:p>
+    <w:p>
+      <w:r>
+        <w:t>Explain that each bucket will hold a certain piece or pieces of information</w:t>
+      </w:r>
+    </w:p>
+    <w:p>
+      <w:r>
+        <w:t>The variables are:</w:t>
+      </w:r>
+    </w:p>
+    <w:p/>
+    <w:p>
+      <w:r>
+        <w:t>firstNumber = 1;</w:t>
+      </w:r>
+    </w:p>
+    <w:p>
+      <w:r>
+        <w:t>secondNumber = 2;</w:t>
+      </w:r>
+    </w:p>
+    <w:p/>
+    <w:p>
+      <w:r>
+        <w:t>firstWord = "Hallo";</w:t>
+      </w:r>
+    </w:p>
+    <w:p>
+      <w:r>
+        <w:t>secondWord = "World!";</w:t>
+      </w:r>
+    </w:p>
+    <w:p/>
+    <w:p>
+      <w:r>
+        <w:t xml:space="preserve">isWinter = </w:t>
+      </w:r>
+      <w:r>
+        <w:t>false</w:t>
+      </w:r>
+      <w:r>
+        <w:t>;</w:t>
+      </w:r>
+    </w:p>
+    <w:p>
+      <w:r>
+        <w:t xml:space="preserve">isHot = </w:t>
+      </w:r>
+      <w:r>
+        <w:t>true</w:t>
+      </w:r>
+      <w:r>
+        <w:t>;</w:t>
+      </w:r>
+    </w:p>
+    <w:p/>
+    <w:p>
+      <w:r>
+        <w:t>theAlphabet = ['a','b','c','d','e'];</w:t>
+      </w:r>
+    </w:p>
+    <w:p/>
+    <w:p>
+      <w:r>
+        <w:t>empty = undefined;</w:t>
+      </w:r>
+    </w:p>
+    <w:p>
+      <w:r>
+        <w:t>empty2 = null;</w:t>
+      </w:r>
+    </w:p>
+    <w:p/>
+    <w:p>
+      <w:r>
+        <w:t>Ask each participant to find an appropriate value to store in their buckets. The values will be bundled together on a table or the floor. The participants will need to move, take a look and sort through the values, before returning with one for their bucket. They should then place the value in their bucket.</w:t>
+      </w:r>
+    </w:p>
+    <w:p/>
+    <w:p>
+      <w:pPr>
+        <w:rPr>
+          <w:b/>
+        </w:rPr>
+      </w:pPr>
+      <w:r>
+        <w:t xml:space="preserve">Go to Programming </w:t>
+      </w:r>
+      <w:r>
+        <w:rPr>
+          <w:b/>
+        </w:rPr>
+        <w:t>Example 01</w:t>
+      </w:r>
+      <w:r>
+        <w:rPr>
+          <w:b/>
+        </w:rPr>
+        <w:t xml:space="preserve"> </w:t>
+      </w:r>
+      <w:r>
+        <w:rPr>
+          <w:b/>
+        </w:rPr>
+        <w:t>–</w:t>
+      </w:r>
+      <w:r>
+        <w:rPr>
+          <w:b/>
+        </w:rPr>
+        <w:t xml:space="preserve"> </w:t>
+      </w:r>
+      <w:r>
+        <w:rPr>
+          <w:b/>
+        </w:rPr>
+        <w:t>Variables</w:t>
+      </w:r>
+      <w:r>
+        <w:rPr>
+          <w:b/>
+        </w:rPr>
+        <w:t xml:space="preserve"> (</w:t>
+      </w:r>
+      <w:r>
+        <w:rPr>
+          <w:b/>
+        </w:rPr>
+        <w:t>http://codepen.io/peetj/pen/BoBpgv</w:t>
+      </w:r>
+      <w:r>
+        <w:rPr>
+          <w:b/>
+        </w:rPr>
+        <w:t>)</w:t>
+      </w:r>
+    </w:p>
+    <w:p>
+      <w:pPr>
+        <w:pStyle w:val="Heading1"/>
+      </w:pPr>
+      <w:r>
+        <w:t>Function</w:t>
+      </w:r>
+      <w:r>
+        <w:t>s</w:t>
+      </w:r>
+    </w:p>
+    <w:p>
+      <w:pPr>
+        <w:pStyle w:val="Heading3"/>
+      </w:pPr>
+      <w:r>
+        <w:t>Purpose:</w:t>
+      </w:r>
+    </w:p>
+    <w:p>
+      <w:r>
+        <w:t>To introduce the concept of an action performed by an object, ie. a method or function.</w:t>
+      </w:r>
+    </w:p>
+    <w:p>
+      <w:pPr>
+        <w:pStyle w:val="Heading3"/>
+      </w:pPr>
+      <w:r>
+        <w:t>Intro:</w:t>
+      </w:r>
+    </w:p>
+    <w:p>
+      <w:r>
+        <w:t>A method and/or a function are basically the same thing. Without methods, our programs would do nothing. For example, imagine a calculator program that couldn’t do any mathematical operations.</w:t>
+      </w:r>
+      <w:r>
+        <w:t xml:space="preserve"> (image of calculator with no buttons)</w:t>
+      </w:r>
+    </w:p>
+    <w:p>
+      <w:pPr>
+        <w:pStyle w:val="Heading3"/>
+      </w:pPr>
+      <w:r>
+        <w:t>Equipment:</w:t>
+      </w:r>
+    </w:p>
+    <w:p>
+      <w:r>
+        <w:t>Numbers on card, 2 people, ‘Calculator’ card</w:t>
+      </w:r>
+    </w:p>
+    <w:p>
+      <w:pPr>
+        <w:pStyle w:val="Heading3"/>
+      </w:pPr>
+      <w:r>
+        <w:t>Method:</w:t>
+      </w:r>
+    </w:p>
+    <w:p>
+      <w:r>
+        <w:t>Role play the Calculator by getting a volunteer to model the calculator. Tell the volunteer that they can’t actually perform the functions of a calculator. Then try and add 2 + 2. There should be no response.</w:t>
+      </w:r>
+    </w:p>
+    <w:p/>
+    <w:p>
+      <w:r>
+        <w:t>Add a method ‘add’ to the calculator. This should be a role played by another volunteer. Try the sum again. This time the program should be able to call on the function – who has access to the numbered cards and can return  the answer.</w:t>
+      </w:r>
+    </w:p>
+    <w:p/>
+    <w:p>
+      <w:r>
+        <w:t>As an introduction to objects, explain that the calculator is a ‘thing’ or an ‘object’ that can do ‘stuff’ like add, subtract, multiply…etc</w:t>
+      </w:r>
+    </w:p>
+    <w:p>
+      <w:r>
+        <w:t>All objects will typically be able to do ‘stuff’ unless they are static ie. Just meant to be admired and don’t particularly do anything.</w:t>
+      </w:r>
+    </w:p>
+    <w:p/>
+    <w:p>
+      <w:pPr>
+        <w:rPr>
+          <w:b/>
+        </w:rPr>
+      </w:pPr>
+      <w:r>
+        <w:t xml:space="preserve">Go to Programming </w:t>
+      </w:r>
+      <w:r>
+        <w:rPr>
+          <w:b/>
+        </w:rPr>
+        <w:t>Example 03</w:t>
+      </w:r>
+      <w:r>
+        <w:rPr>
+          <w:b/>
+        </w:rPr>
+        <w:t xml:space="preserve"> </w:t>
+      </w:r>
+      <w:r>
+        <w:rPr>
+          <w:b/>
+        </w:rPr>
+        <w:t>–</w:t>
+      </w:r>
+      <w:r>
+        <w:rPr>
+          <w:b/>
+        </w:rPr>
+        <w:t xml:space="preserve"> </w:t>
+      </w:r>
+      <w:r>
+        <w:rPr>
+          <w:b/>
+        </w:rPr>
+        <w:t>Methods and Functions</w:t>
+      </w:r>
+      <w:r>
+        <w:rPr>
+          <w:b/>
+        </w:rPr>
+        <w:t xml:space="preserve"> (</w:t>
+      </w:r>
+      <w:r>
+        <w:rPr>
+          <w:b/>
+        </w:rPr>
+        <w:t>http://codepen.io/peetj/pen/RWwxjJ</w:t>
+      </w:r>
+      <w:r>
+        <w:rPr>
+          <w:b/>
+        </w:rPr>
+        <w:t>)</w:t>
+      </w:r>
+    </w:p>
+    <w:p/>
+    <w:p>
+      <w:pPr>
+        <w:pStyle w:val="Heading1"/>
+      </w:pPr>
+      <w:r>
+        <w:t>Objects</w:t>
+      </w:r>
+    </w:p>
+    <w:p>
+      <w:pPr>
+        <w:pStyle w:val="Heading3"/>
+      </w:pPr>
+      <w:r>
+        <w:t xml:space="preserve">Purpose: </w:t>
+      </w:r>
+    </w:p>
+    <w:p>
+      <w:r>
+        <w:t>To teach the concept of objects as related to computer science.</w:t>
+      </w:r>
+    </w:p>
+    <w:p>
+      <w:pPr>
+        <w:pStyle w:val="Heading3"/>
+      </w:pPr>
+      <w:r>
+        <w:t>Intro:</w:t>
+      </w:r>
+    </w:p>
+    <w:p>
+      <w:r>
+        <w:t xml:space="preserve">Back in the day, objects would not have been </w:t>
+      </w:r>
+      <w:r>
+        <w:t xml:space="preserve">one of the first things </w:t>
+      </w:r>
+      <w:r>
+        <w:t xml:space="preserve">a budding computer </w:t>
+      </w:r>
+      <w:r>
+        <w:t>programmer</w:t>
+      </w:r>
+      <w:r>
+        <w:t xml:space="preserve"> would have learned. However, this is now the 21</w:t>
+      </w:r>
+      <w:r>
+        <w:rPr>
+          <w:vertAlign w:val="superscript"/>
+        </w:rPr>
+        <w:t>st</w:t>
+      </w:r>
+      <w:r>
+        <w:t xml:space="preserve"> century so our approach will be slightly different to the traditional one!</w:t>
+      </w:r>
+    </w:p>
+    <w:p>
+      <w:pPr>
+        <w:pStyle w:val="Heading3"/>
+      </w:pPr>
+      <w:r>
+        <w:t>Equipment:</w:t>
+      </w:r>
+    </w:p>
+    <w:p>
+      <w:r>
+        <w:t>A variety of objects such as: apple, toy car, torch</w:t>
+      </w:r>
+    </w:p>
+    <w:p>
+      <w:pPr>
+        <w:pStyle w:val="Heading3"/>
+      </w:pPr>
+      <w:r>
+        <w:t>Method:</w:t>
+      </w:r>
+    </w:p>
+    <w:p>
+      <w:r>
+        <w:t>Ask the question ‘What is an object?’</w:t>
+      </w:r>
+    </w:p>
+    <w:p>
+      <w:r>
+        <w:t>Explain that an object has a structure and it may also do ‘stuff’</w:t>
+      </w:r>
+    </w:p>
+    <w:p>
+      <w:r>
+        <w:t xml:space="preserve">The structure of an object is generally called its </w:t>
+      </w:r>
+      <w:r>
+        <w:rPr>
+          <w:b/>
+        </w:rPr>
+        <w:t>properties</w:t>
+      </w:r>
+      <w:r>
+        <w:t>.</w:t>
+      </w:r>
+    </w:p>
+    <w:p>
+      <w:r>
+        <w:t xml:space="preserve">The ‘stuff’ that it can do is generally called its </w:t>
+      </w:r>
+      <w:r>
+        <w:rPr>
+          <w:b/>
+        </w:rPr>
+        <w:t>methods</w:t>
+      </w:r>
+      <w:r>
+        <w:t>.</w:t>
+      </w:r>
+    </w:p>
+    <w:p/>
+    <w:p>
+      <w:r>
+        <w:t>Ask for 2 volunteers. One is blindfolded. The other has to describe an object to the blindfolded person who has to guess what it is.</w:t>
+      </w:r>
+    </w:p>
+    <w:p/>
+    <w:p>
+      <w:r>
+        <w:t>Using the objects described above:</w:t>
+      </w:r>
+    </w:p>
+    <w:p>
+      <w:r>
+        <w:t>Ask the question, ‘Can anyone tell me the properties of…’</w:t>
+      </w:r>
+    </w:p>
+    <w:p>
+      <w:r>
+        <w:t>Ask the question, ‘Can anyone tell me the methods of…’</w:t>
+      </w:r>
+    </w:p>
+    <w:p/>
+    <w:p>
+      <w:r>
+        <w:t>Let’s think about computer games:</w:t>
+      </w:r>
+    </w:p>
+    <w:p>
+      <w:r>
+        <w:tab/>
+        <w:t>Put up a slide of the classic computer game Space Invaders</w:t>
+      </w:r>
+    </w:p>
+    <w:p>
+      <w:r>
+        <w:tab/>
+        <w:t>Get the class to name some objects in the computer game</w:t>
+      </w:r>
+    </w:p>
+    <w:p/>
+    <w:p>
+      <w:r>
+        <w:t>This leads us to our definition of objects:</w:t>
+      </w:r>
+    </w:p>
+    <w:p>
+      <w:pPr>
+        <w:pStyle w:val="IntenseQuote"/>
+      </w:pPr>
+      <w:r>
+        <w:t xml:space="preserve">“An </w:t>
+      </w:r>
+      <w:r>
+        <w:rPr>
+          <w:color w:val="FF0000"/>
+        </w:rPr>
+        <w:t>OBJECT</w:t>
+      </w:r>
+      <w:r>
+        <w:t xml:space="preserve"> is a ‘thing’ that has </w:t>
+      </w:r>
+      <w:r>
+        <w:rPr>
+          <w:color w:val="F79646" w:themeColor="accent6"/>
+        </w:rPr>
+        <w:t>properties</w:t>
+      </w:r>
+      <w:r>
+        <w:t xml:space="preserve"> and optionally </w:t>
+      </w:r>
+      <w:r>
+        <w:rPr>
+          <w:color w:val="F79646" w:themeColor="accent6"/>
+        </w:rPr>
+        <w:t>methods</w:t>
+      </w:r>
+      <w:r>
+        <w:rPr>
+          <w:color w:val="auto"/>
+        </w:rPr>
+        <w:t>”</w:t>
+      </w:r>
+    </w:p>
+    <w:p>
+      <w:pPr>
+        <w:pStyle w:val="Heading1"/>
+      </w:pPr>
+      <w:r>
+        <w:t>Object Definitions vs. actual Objects</w:t>
+      </w:r>
+    </w:p>
+    <w:p>
+      <w:pPr>
+        <w:pStyle w:val="Heading3"/>
+      </w:pPr>
+      <w:r>
+        <w:t>Purpose:</w:t>
+      </w:r>
+    </w:p>
+    <w:p>
+      <w:r>
+        <w:t>To illustrate that an object can be created from a template or definition.</w:t>
+      </w:r>
+    </w:p>
+    <w:p/>
+    <w:p>
+      <w:r>
+        <w:t>Ask the question:</w:t>
+      </w:r>
+    </w:p>
+    <w:p>
+      <w:r>
+        <w:t>“Who knows the difference between an object definition</w:t>
+      </w:r>
+      <w:r>
+        <w:t>/design</w:t>
+      </w:r>
+      <w:r>
+        <w:t xml:space="preserve"> and an actual object?”</w:t>
+      </w:r>
+    </w:p>
+    <w:p/>
+    <w:p>
+      <w:r>
+        <w:t>At this point show some blueprint designs.</w:t>
+      </w:r>
+    </w:p>
+    <w:p/>
+    <w:p>
+      <w:r>
+        <w:t>I could use some playdough and some cutters here!</w:t>
+      </w:r>
+    </w:p>
+    <w:p/>
+    <w:p>
+      <w:r>
+        <w:t xml:space="preserve">Ask – “What is the only possible use of the </w:t>
+      </w:r>
+      <w:r>
+        <w:t>(</w:t>
+      </w:r>
+      <w:r>
+        <w:t>cookie</w:t>
+      </w:r>
+      <w:r>
+        <w:t>)</w:t>
+      </w:r>
+      <w:r>
+        <w:t xml:space="preserve"> cutter?”</w:t>
+      </w:r>
+    </w:p>
+    <w:p>
+      <w:r>
+        <w:t xml:space="preserve">Answer: To create the </w:t>
+      </w:r>
+      <w:r>
+        <w:t>shape/</w:t>
+      </w:r>
+      <w:r>
+        <w:t>cookie.</w:t>
+      </w:r>
+    </w:p>
+    <w:p/>
+    <w:p>
+      <w:r>
+        <w:t>The object definition in this case is the cookie cutter. The object or object(s) - because we can create as many as we want – is the cookie.</w:t>
+      </w:r>
+    </w:p>
+    <w:p/>
+    <w:p>
+      <w:r>
+        <w:t>Go back to the Space Invader slide to illustrate this point.</w:t>
+      </w:r>
+    </w:p>
+    <w:p/>
+    <w:p>
+      <w:r>
+        <w:t xml:space="preserve">Go to </w:t>
+      </w:r>
+      <w:r>
+        <w:rPr>
+          <w:b/>
+        </w:rPr>
+        <w:t>Example 05 – What is an Object?</w:t>
+      </w:r>
+    </w:p>
+    <w:p>
+      <w:pPr>
+        <w:pStyle w:val="Heading1"/>
+      </w:pPr>
+      <w:r>
+        <w:t xml:space="preserve">A crash course in </w:t>
+      </w:r>
+      <w:r>
+        <w:t>HTML, CSS &amp; Javascript</w:t>
+      </w:r>
+    </w:p>
+    <w:p>
+      <w:pPr>
+        <w:pStyle w:val="Heading3"/>
+      </w:pPr>
+      <w:r>
+        <w:t>What is HTML?</w:t>
+      </w:r>
+    </w:p>
+    <w:p>
+      <w:r>
+        <w:t>HTML is the structure of the web.</w:t>
+      </w:r>
+    </w:p>
+    <w:p>
+      <w:r>
+        <w:t>Every webpage in the world is built in HTML</w:t>
+      </w:r>
+    </w:p>
+    <w:p>
+      <w:r>
+        <w:t>Therefore if you know HTML you can build a web page!</w:t>
+      </w:r>
+    </w:p>
+    <w:p/>
+    <w:p>
+      <w:pPr>
+        <w:pStyle w:val="Heading3"/>
+      </w:pPr>
+      <w:r>
+        <w:t>HTML Elements</w:t>
+      </w:r>
+    </w:p>
+    <w:p>
+      <w:r>
+        <w:t>HTML consists of elements. Everything in HTML is an element.</w:t>
+      </w:r>
+    </w:p>
+    <w:p>
+      <w:r>
+        <w:t>HTML elements look like this:</w:t>
+      </w:r>
+    </w:p>
+    <w:p/>
+    <w:p>
+      <w:r>
+        <w:t>&lt;p&gt;This is a paragraph&lt;/p&gt;</w:t>
+      </w:r>
+    </w:p>
+    <w:p/>
+    <w:p>
+      <w:r>
+        <w:t>An element has an opening tag enclosed in less than &amp; greater than signs.</w:t>
+      </w:r>
+    </w:p>
+    <w:p>
+      <w:r>
+        <w:t>It also has a closing tag which looks much the same except for the forward slash.</w:t>
+      </w:r>
+    </w:p>
+    <w:p>
+      <w:r>
+        <w:t>The element has some content which goes in the middle. In the above example, we are creating a paragraph element.</w:t>
+      </w:r>
+    </w:p>
+    <w:p>
+      <w:r>
+        <w:t>Browsers such as Chrome, FF, IE &amp; Safari, know how to display HTML.</w:t>
+      </w:r>
+    </w:p>
+    <w:p/>
+    <w:p>
+      <w:r>
+        <w:t>Let’s build a page!</w:t>
+      </w:r>
+    </w:p>
+    <w:p/>
+    <w:p>
+      <w:pPr>
+        <w:pStyle w:val="Heading1"/>
+      </w:pPr>
+      <w:r>
+        <w:t>HTML</w:t>
+      </w:r>
+    </w:p>
+    <w:p>
+      <w:pPr>
+        <w:pStyle w:val="Heading3"/>
+      </w:pPr>
+      <w:r>
+        <w:t>Adding interaction with the outside world – methods/functions</w:t>
+      </w:r>
+    </w:p>
+    <w:p>
+      <w:r>
+        <w:t>Purpose: To explain methods/functions and how a program interacts with both itself and the outside world</w:t>
+      </w:r>
+    </w:p>
+    <w:p>
+      <w:r>
+        <w:t>Equipment: Paper/pen, Codepen</w:t>
       </w:r>
     </w:p>
     <w:p>
@@ -250,10 +1413,9 @@
       <w:r>
         <w:t>The sayHello function then prints out ‘Hello &lt;name&gt;’</w:t>
       </w:r>
-      <w:bookmarkStart w:id="0" w:name="_GoBack"/>
-      <w:bookmarkEnd w:id="0"/>
     </w:p>
     <w:sectPr>
+      <w:headerReference w:type="default" r:id="rId8"/>
       <w:pgSz w:w="11900" w:h="16840"/>
       <w:pgMar w:top="1440" w:right="1800" w:bottom="1440" w:left="1800" w:header="708" w:footer="708" w:gutter="0"/>
       <w:cols w:space="708"/>
@@ -261,6 +1423,57 @@
     </w:sectPr>
   </w:body>
 </w:document>
+</file>
+
+<file path=word/endnotes.xml><?xml version="1.0" encoding="utf-8"?>
+<w:endnotes xmlns:wpc="http://schemas.microsoft.com/office/word/2010/wordprocessingCanvas" xmlns:mo="http://schemas.microsoft.com/office/mac/office/2008/main" xmlns:mc="http://schemas.openxmlformats.org/markup-compatibility/2006" xmlns:mv="urn:schemas-microsoft-com:mac:vml" xmlns:o="urn:schemas-microsoft-com:office:office" xmlns:r="http://schemas.openxmlformats.org/officeDocument/2006/relationships" xmlns:m="http://schemas.openxmlformats.org/officeDocument/2006/math" xmlns:v="urn:schemas-microsoft-com:vml" xmlns:wp14="http://schemas.microsoft.com/office/word/2010/wordprocessingDrawing" xmlns:wp="http://schemas.openxmlformats.org/drawingml/2006/wordprocessingDrawing" xmlns:w10="urn:schemas-microsoft-com:office:word" xmlns:w="http://schemas.openxmlformats.org/wordprocessingml/2006/main" xmlns:w14="http://schemas.microsoft.com/office/word/2010/wordml" xmlns:wpg="http://schemas.microsoft.com/office/word/2010/wordprocessingGroup" xmlns:wpi="http://schemas.microsoft.com/office/word/2010/wordprocessingInk" xmlns:wne="http://schemas.microsoft.com/office/word/2006/wordml" xmlns:wps="http://schemas.microsoft.com/office/word/2010/wordprocessingShape" mc:Ignorable="w14 wp14">
+  <w:endnote w:type="separator" w:id="-1">
+    <w:p>
+      <w:r>
+        <w:separator/>
+      </w:r>
+    </w:p>
+  </w:endnote>
+  <w:endnote w:type="continuationSeparator" w:id="0">
+    <w:p>
+      <w:r>
+        <w:continuationSeparator/>
+      </w:r>
+    </w:p>
+  </w:endnote>
+</w:endnotes>
+</file>
+
+<file path=word/footnotes.xml><?xml version="1.0" encoding="utf-8"?>
+<w:footnotes xmlns:wpc="http://schemas.microsoft.com/office/word/2010/wordprocessingCanvas" xmlns:mo="http://schemas.microsoft.com/office/mac/office/2008/main" xmlns:mc="http://schemas.openxmlformats.org/markup-compatibility/2006" xmlns:mv="urn:schemas-microsoft-com:mac:vml" xmlns:o="urn:schemas-microsoft-com:office:office" xmlns:r="http://schemas.openxmlformats.org/officeDocument/2006/relationships" xmlns:m="http://schemas.openxmlformats.org/officeDocument/2006/math" xmlns:v="urn:schemas-microsoft-com:vml" xmlns:wp14="http://schemas.microsoft.com/office/word/2010/wordprocessingDrawing" xmlns:wp="http://schemas.openxmlformats.org/drawingml/2006/wordprocessingDrawing" xmlns:w10="urn:schemas-microsoft-com:office:word" xmlns:w="http://schemas.openxmlformats.org/wordprocessingml/2006/main" xmlns:w14="http://schemas.microsoft.com/office/word/2010/wordml" xmlns:wpg="http://schemas.microsoft.com/office/word/2010/wordprocessingGroup" xmlns:wpi="http://schemas.microsoft.com/office/word/2010/wordprocessingInk" xmlns:wne="http://schemas.microsoft.com/office/word/2006/wordml" xmlns:wps="http://schemas.microsoft.com/office/word/2010/wordprocessingShape" mc:Ignorable="w14 wp14">
+  <w:footnote w:type="separator" w:id="-1">
+    <w:p>
+      <w:r>
+        <w:separator/>
+      </w:r>
+    </w:p>
+  </w:footnote>
+  <w:footnote w:type="continuationSeparator" w:id="0">
+    <w:p>
+      <w:r>
+        <w:continuationSeparator/>
+      </w:r>
+    </w:p>
+  </w:footnote>
+</w:footnotes>
+</file>
+
+<file path=word/header1.xml><?xml version="1.0" encoding="utf-8"?>
+<w:hdr xmlns:wpc="http://schemas.microsoft.com/office/word/2010/wordprocessingCanvas" xmlns:mo="http://schemas.microsoft.com/office/mac/office/2008/main" xmlns:mc="http://schemas.openxmlformats.org/markup-compatibility/2006" xmlns:mv="urn:schemas-microsoft-com:mac:vml" xmlns:o="urn:schemas-microsoft-com:office:office" xmlns:r="http://schemas.openxmlformats.org/officeDocument/2006/relationships" xmlns:m="http://schemas.openxmlformats.org/officeDocument/2006/math" xmlns:v="urn:schemas-microsoft-com:vml" xmlns:wp14="http://schemas.microsoft.com/office/word/2010/wordprocessingDrawing" xmlns:wp="http://schemas.openxmlformats.org/drawingml/2006/wordprocessingDrawing" xmlns:w10="urn:schemas-microsoft-com:office:word" xmlns:w="http://schemas.openxmlformats.org/wordprocessingml/2006/main" xmlns:w14="http://schemas.microsoft.com/office/word/2010/wordml" xmlns:wpg="http://schemas.microsoft.com/office/word/2010/wordprocessingGroup" xmlns:wpi="http://schemas.microsoft.com/office/word/2010/wordprocessingInk" xmlns:wne="http://schemas.microsoft.com/office/word/2006/wordml" xmlns:wps="http://schemas.microsoft.com/office/word/2010/wordprocessingShape" mc:Ignorable="w14 wp14">
+  <w:p>
+    <w:pPr>
+      <w:pStyle w:val="Header"/>
+    </w:pPr>
+    <w:r>
+      <w:t>Codecamp Programming course – Oct 2015</w:t>
+    </w:r>
+  </w:p>
+</w:hdr>
 </file>
 
 <file path=word/numbering.xml><?xml version="1.0" encoding="utf-8"?>
@@ -354,8 +1567,240 @@
       </w:pPr>
     </w:lvl>
   </w:abstractNum>
+  <w:abstractNum w:abstractNumId="1">
+    <w:nsid w:val="5C4932E5"/>
+    <w:multiLevelType w:val="hybridMultilevel"/>
+    <w:tmpl w:val="7F8CB7F2"/>
+    <w:lvl w:ilvl="0" w:tplc="04090001">
+      <w:start w:val="1"/>
+      <w:numFmt w:val="bullet"/>
+      <w:lvlText w:val=""/>
+      <w:lvlJc w:val="left"/>
+      <w:pPr>
+        <w:ind w:left="720" w:hanging="360"/>
+      </w:pPr>
+      <w:rPr>
+        <w:rFonts w:ascii="Symbol" w:hAnsi="Symbol" w:hint="default"/>
+      </w:rPr>
+    </w:lvl>
+    <w:lvl w:ilvl="1" w:tplc="04090003" w:tentative="1">
+      <w:start w:val="1"/>
+      <w:numFmt w:val="bullet"/>
+      <w:lvlText w:val="o"/>
+      <w:lvlJc w:val="left"/>
+      <w:pPr>
+        <w:ind w:left="1440" w:hanging="360"/>
+      </w:pPr>
+      <w:rPr>
+        <w:rFonts w:ascii="Courier New" w:hAnsi="Courier New" w:hint="default"/>
+      </w:rPr>
+    </w:lvl>
+    <w:lvl w:ilvl="2" w:tplc="04090005" w:tentative="1">
+      <w:start w:val="1"/>
+      <w:numFmt w:val="bullet"/>
+      <w:lvlText w:val=""/>
+      <w:lvlJc w:val="left"/>
+      <w:pPr>
+        <w:ind w:left="2160" w:hanging="360"/>
+      </w:pPr>
+      <w:rPr>
+        <w:rFonts w:ascii="Wingdings" w:hAnsi="Wingdings" w:hint="default"/>
+      </w:rPr>
+    </w:lvl>
+    <w:lvl w:ilvl="3" w:tplc="04090001" w:tentative="1">
+      <w:start w:val="1"/>
+      <w:numFmt w:val="bullet"/>
+      <w:lvlText w:val=""/>
+      <w:lvlJc w:val="left"/>
+      <w:pPr>
+        <w:ind w:left="2880" w:hanging="360"/>
+      </w:pPr>
+      <w:rPr>
+        <w:rFonts w:ascii="Symbol" w:hAnsi="Symbol" w:hint="default"/>
+      </w:rPr>
+    </w:lvl>
+    <w:lvl w:ilvl="4" w:tplc="04090003" w:tentative="1">
+      <w:start w:val="1"/>
+      <w:numFmt w:val="bullet"/>
+      <w:lvlText w:val="o"/>
+      <w:lvlJc w:val="left"/>
+      <w:pPr>
+        <w:ind w:left="3600" w:hanging="360"/>
+      </w:pPr>
+      <w:rPr>
+        <w:rFonts w:ascii="Courier New" w:hAnsi="Courier New" w:hint="default"/>
+      </w:rPr>
+    </w:lvl>
+    <w:lvl w:ilvl="5" w:tplc="04090005" w:tentative="1">
+      <w:start w:val="1"/>
+      <w:numFmt w:val="bullet"/>
+      <w:lvlText w:val=""/>
+      <w:lvlJc w:val="left"/>
+      <w:pPr>
+        <w:ind w:left="4320" w:hanging="360"/>
+      </w:pPr>
+      <w:rPr>
+        <w:rFonts w:ascii="Wingdings" w:hAnsi="Wingdings" w:hint="default"/>
+      </w:rPr>
+    </w:lvl>
+    <w:lvl w:ilvl="6" w:tplc="04090001" w:tentative="1">
+      <w:start w:val="1"/>
+      <w:numFmt w:val="bullet"/>
+      <w:lvlText w:val=""/>
+      <w:lvlJc w:val="left"/>
+      <w:pPr>
+        <w:ind w:left="5040" w:hanging="360"/>
+      </w:pPr>
+      <w:rPr>
+        <w:rFonts w:ascii="Symbol" w:hAnsi="Symbol" w:hint="default"/>
+      </w:rPr>
+    </w:lvl>
+    <w:lvl w:ilvl="7" w:tplc="04090003" w:tentative="1">
+      <w:start w:val="1"/>
+      <w:numFmt w:val="bullet"/>
+      <w:lvlText w:val="o"/>
+      <w:lvlJc w:val="left"/>
+      <w:pPr>
+        <w:ind w:left="5760" w:hanging="360"/>
+      </w:pPr>
+      <w:rPr>
+        <w:rFonts w:ascii="Courier New" w:hAnsi="Courier New" w:hint="default"/>
+      </w:rPr>
+    </w:lvl>
+    <w:lvl w:ilvl="8" w:tplc="04090005" w:tentative="1">
+      <w:start w:val="1"/>
+      <w:numFmt w:val="bullet"/>
+      <w:lvlText w:val=""/>
+      <w:lvlJc w:val="left"/>
+      <w:pPr>
+        <w:ind w:left="6480" w:hanging="360"/>
+      </w:pPr>
+      <w:rPr>
+        <w:rFonts w:ascii="Wingdings" w:hAnsi="Wingdings" w:hint="default"/>
+      </w:rPr>
+    </w:lvl>
+  </w:abstractNum>
+  <w:abstractNum w:abstractNumId="2">
+    <w:nsid w:val="5F9D5E84"/>
+    <w:multiLevelType w:val="hybridMultilevel"/>
+    <w:tmpl w:val="57B88758"/>
+    <w:lvl w:ilvl="0" w:tplc="04090001">
+      <w:start w:val="1"/>
+      <w:numFmt w:val="bullet"/>
+      <w:lvlText w:val=""/>
+      <w:lvlJc w:val="left"/>
+      <w:pPr>
+        <w:ind w:left="720" w:hanging="360"/>
+      </w:pPr>
+      <w:rPr>
+        <w:rFonts w:ascii="Symbol" w:hAnsi="Symbol" w:hint="default"/>
+      </w:rPr>
+    </w:lvl>
+    <w:lvl w:ilvl="1" w:tplc="04090003" w:tentative="1">
+      <w:start w:val="1"/>
+      <w:numFmt w:val="bullet"/>
+      <w:lvlText w:val="o"/>
+      <w:lvlJc w:val="left"/>
+      <w:pPr>
+        <w:ind w:left="1440" w:hanging="360"/>
+      </w:pPr>
+      <w:rPr>
+        <w:rFonts w:ascii="Courier New" w:hAnsi="Courier New" w:hint="default"/>
+      </w:rPr>
+    </w:lvl>
+    <w:lvl w:ilvl="2" w:tplc="04090005" w:tentative="1">
+      <w:start w:val="1"/>
+      <w:numFmt w:val="bullet"/>
+      <w:lvlText w:val=""/>
+      <w:lvlJc w:val="left"/>
+      <w:pPr>
+        <w:ind w:left="2160" w:hanging="360"/>
+      </w:pPr>
+      <w:rPr>
+        <w:rFonts w:ascii="Wingdings" w:hAnsi="Wingdings" w:hint="default"/>
+      </w:rPr>
+    </w:lvl>
+    <w:lvl w:ilvl="3" w:tplc="04090001" w:tentative="1">
+      <w:start w:val="1"/>
+      <w:numFmt w:val="bullet"/>
+      <w:lvlText w:val=""/>
+      <w:lvlJc w:val="left"/>
+      <w:pPr>
+        <w:ind w:left="2880" w:hanging="360"/>
+      </w:pPr>
+      <w:rPr>
+        <w:rFonts w:ascii="Symbol" w:hAnsi="Symbol" w:hint="default"/>
+      </w:rPr>
+    </w:lvl>
+    <w:lvl w:ilvl="4" w:tplc="04090003" w:tentative="1">
+      <w:start w:val="1"/>
+      <w:numFmt w:val="bullet"/>
+      <w:lvlText w:val="o"/>
+      <w:lvlJc w:val="left"/>
+      <w:pPr>
+        <w:ind w:left="3600" w:hanging="360"/>
+      </w:pPr>
+      <w:rPr>
+        <w:rFonts w:ascii="Courier New" w:hAnsi="Courier New" w:hint="default"/>
+      </w:rPr>
+    </w:lvl>
+    <w:lvl w:ilvl="5" w:tplc="04090005" w:tentative="1">
+      <w:start w:val="1"/>
+      <w:numFmt w:val="bullet"/>
+      <w:lvlText w:val=""/>
+      <w:lvlJc w:val="left"/>
+      <w:pPr>
+        <w:ind w:left="4320" w:hanging="360"/>
+      </w:pPr>
+      <w:rPr>
+        <w:rFonts w:ascii="Wingdings" w:hAnsi="Wingdings" w:hint="default"/>
+      </w:rPr>
+    </w:lvl>
+    <w:lvl w:ilvl="6" w:tplc="04090001" w:tentative="1">
+      <w:start w:val="1"/>
+      <w:numFmt w:val="bullet"/>
+      <w:lvlText w:val=""/>
+      <w:lvlJc w:val="left"/>
+      <w:pPr>
+        <w:ind w:left="5040" w:hanging="360"/>
+      </w:pPr>
+      <w:rPr>
+        <w:rFonts w:ascii="Symbol" w:hAnsi="Symbol" w:hint="default"/>
+      </w:rPr>
+    </w:lvl>
+    <w:lvl w:ilvl="7" w:tplc="04090003" w:tentative="1">
+      <w:start w:val="1"/>
+      <w:numFmt w:val="bullet"/>
+      <w:lvlText w:val="o"/>
+      <w:lvlJc w:val="left"/>
+      <w:pPr>
+        <w:ind w:left="5760" w:hanging="360"/>
+      </w:pPr>
+      <w:rPr>
+        <w:rFonts w:ascii="Courier New" w:hAnsi="Courier New" w:hint="default"/>
+      </w:rPr>
+    </w:lvl>
+    <w:lvl w:ilvl="8" w:tplc="04090005" w:tentative="1">
+      <w:start w:val="1"/>
+      <w:numFmt w:val="bullet"/>
+      <w:lvlText w:val=""/>
+      <w:lvlJc w:val="left"/>
+      <w:pPr>
+        <w:ind w:left="6480" w:hanging="360"/>
+      </w:pPr>
+      <w:rPr>
+        <w:rFonts w:ascii="Wingdings" w:hAnsi="Wingdings" w:hint="default"/>
+      </w:rPr>
+    </w:lvl>
+  </w:abstractNum>
   <w:num w:numId="1">
     <w:abstractNumId w:val="0"/>
+  </w:num>
+  <w:num w:numId="2">
+    <w:abstractNumId w:val="1"/>
+  </w:num>
+  <w:num w:numId="3">
+    <w:abstractNumId w:val="2"/>
   </w:num>
 </w:numbering>
 </file>
@@ -523,10 +1968,11 @@
     <w:link w:val="Heading1Char"/>
     <w:uiPriority w:val="9"/>
     <w:qFormat/>
-    <w:rsid w:val="00EB6ED3"/>
+    <w:rsid w:val="0039478F"/>
     <w:pPr>
       <w:keepNext/>
       <w:keepLines/>
+      <w:pageBreakBefore/>
       <w:spacing w:before="480"/>
       <w:outlineLvl w:val="0"/>
     </w:pPr>
@@ -585,6 +2031,30 @@
       <w:color w:val="4F81BD" w:themeColor="accent1"/>
     </w:rPr>
   </w:style>
+  <w:style w:type="paragraph" w:styleId="Heading4">
+    <w:name w:val="heading 4"/>
+    <w:basedOn w:val="Normal"/>
+    <w:next w:val="Normal"/>
+    <w:link w:val="Heading4Char"/>
+    <w:uiPriority w:val="9"/>
+    <w:unhideWhenUsed/>
+    <w:qFormat/>
+    <w:rsid w:val="00791806"/>
+    <w:pPr>
+      <w:keepNext/>
+      <w:keepLines/>
+      <w:spacing w:before="200"/>
+      <w:outlineLvl w:val="3"/>
+    </w:pPr>
+    <w:rPr>
+      <w:rFonts w:asciiTheme="majorHAnsi" w:eastAsiaTheme="majorEastAsia" w:hAnsiTheme="majorHAnsi" w:cstheme="majorBidi"/>
+      <w:b/>
+      <w:bCs/>
+      <w:i/>
+      <w:iCs/>
+      <w:color w:val="4F81BD" w:themeColor="accent1"/>
+    </w:rPr>
+  </w:style>
   <w:style w:type="character" w:default="1" w:styleId="DefaultParagraphFont">
     <w:name w:val="Default Paragraph Font"/>
     <w:uiPriority w:val="1"/>
@@ -617,7 +2087,7 @@
     <w:basedOn w:val="DefaultParagraphFont"/>
     <w:link w:val="Heading1"/>
     <w:uiPriority w:val="9"/>
-    <w:rsid w:val="00EB6ED3"/>
+    <w:rsid w:val="0039478F"/>
     <w:rPr>
       <w:rFonts w:asciiTheme="majorHAnsi" w:eastAsiaTheme="majorEastAsia" w:hAnsiTheme="majorHAnsi" w:cstheme="majorBidi"/>
       <w:b/>
@@ -665,6 +2135,139 @@
       <w:ind w:left="720"/>
       <w:contextualSpacing/>
     </w:pPr>
+  </w:style>
+  <w:style w:type="paragraph" w:styleId="Title">
+    <w:name w:val="Title"/>
+    <w:basedOn w:val="Normal"/>
+    <w:next w:val="Normal"/>
+    <w:link w:val="TitleChar"/>
+    <w:uiPriority w:val="10"/>
+    <w:qFormat/>
+    <w:rsid w:val="007B0185"/>
+    <w:pPr>
+      <w:pBdr>
+        <w:bottom w:val="single" w:sz="8" w:space="4" w:color="4F81BD" w:themeColor="accent1"/>
+      </w:pBdr>
+      <w:spacing w:after="300"/>
+      <w:contextualSpacing/>
+    </w:pPr>
+    <w:rPr>
+      <w:rFonts w:asciiTheme="majorHAnsi" w:eastAsiaTheme="majorEastAsia" w:hAnsiTheme="majorHAnsi" w:cstheme="majorBidi"/>
+      <w:color w:val="17365D" w:themeColor="text2" w:themeShade="BF"/>
+      <w:spacing w:val="5"/>
+      <w:kern w:val="28"/>
+      <w:sz w:val="52"/>
+      <w:szCs w:val="52"/>
+    </w:rPr>
+  </w:style>
+  <w:style w:type="character" w:customStyle="1" w:styleId="TitleChar">
+    <w:name w:val="Title Char"/>
+    <w:basedOn w:val="DefaultParagraphFont"/>
+    <w:link w:val="Title"/>
+    <w:uiPriority w:val="10"/>
+    <w:rsid w:val="007B0185"/>
+    <w:rPr>
+      <w:rFonts w:asciiTheme="majorHAnsi" w:eastAsiaTheme="majorEastAsia" w:hAnsiTheme="majorHAnsi" w:cstheme="majorBidi"/>
+      <w:color w:val="17365D" w:themeColor="text2" w:themeShade="BF"/>
+      <w:spacing w:val="5"/>
+      <w:kern w:val="28"/>
+      <w:sz w:val="52"/>
+      <w:szCs w:val="52"/>
+    </w:rPr>
+  </w:style>
+  <w:style w:type="paragraph" w:styleId="Header">
+    <w:name w:val="header"/>
+    <w:basedOn w:val="Normal"/>
+    <w:link w:val="HeaderChar"/>
+    <w:uiPriority w:val="99"/>
+    <w:unhideWhenUsed/>
+    <w:rsid w:val="007B0185"/>
+    <w:pPr>
+      <w:tabs>
+        <w:tab w:val="center" w:pos="4320"/>
+        <w:tab w:val="right" w:pos="8640"/>
+      </w:tabs>
+    </w:pPr>
+  </w:style>
+  <w:style w:type="character" w:customStyle="1" w:styleId="HeaderChar">
+    <w:name w:val="Header Char"/>
+    <w:basedOn w:val="DefaultParagraphFont"/>
+    <w:link w:val="Header"/>
+    <w:uiPriority w:val="99"/>
+    <w:rsid w:val="007B0185"/>
+  </w:style>
+  <w:style w:type="paragraph" w:styleId="Footer">
+    <w:name w:val="footer"/>
+    <w:basedOn w:val="Normal"/>
+    <w:link w:val="FooterChar"/>
+    <w:uiPriority w:val="99"/>
+    <w:unhideWhenUsed/>
+    <w:rsid w:val="007B0185"/>
+    <w:pPr>
+      <w:tabs>
+        <w:tab w:val="center" w:pos="4320"/>
+        <w:tab w:val="right" w:pos="8640"/>
+      </w:tabs>
+    </w:pPr>
+  </w:style>
+  <w:style w:type="character" w:customStyle="1" w:styleId="FooterChar">
+    <w:name w:val="Footer Char"/>
+    <w:basedOn w:val="DefaultParagraphFont"/>
+    <w:link w:val="Footer"/>
+    <w:uiPriority w:val="99"/>
+    <w:rsid w:val="007B0185"/>
+  </w:style>
+  <w:style w:type="character" w:customStyle="1" w:styleId="Heading4Char">
+    <w:name w:val="Heading 4 Char"/>
+    <w:basedOn w:val="DefaultParagraphFont"/>
+    <w:link w:val="Heading4"/>
+    <w:uiPriority w:val="9"/>
+    <w:rsid w:val="00791806"/>
+    <w:rPr>
+      <w:rFonts w:asciiTheme="majorHAnsi" w:eastAsiaTheme="majorEastAsia" w:hAnsiTheme="majorHAnsi" w:cstheme="majorBidi"/>
+      <w:b/>
+      <w:bCs/>
+      <w:i/>
+      <w:iCs/>
+      <w:color w:val="4F81BD" w:themeColor="accent1"/>
+    </w:rPr>
+  </w:style>
+  <w:style w:type="paragraph" w:styleId="IntenseQuote">
+    <w:name w:val="Intense Quote"/>
+    <w:basedOn w:val="Normal"/>
+    <w:next w:val="Normal"/>
+    <w:link w:val="IntenseQuoteChar"/>
+    <w:uiPriority w:val="30"/>
+    <w:qFormat/>
+    <w:rsid w:val="00776ADF"/>
+    <w:pPr>
+      <w:pBdr>
+        <w:bottom w:val="single" w:sz="4" w:space="4" w:color="4F81BD" w:themeColor="accent1"/>
+      </w:pBdr>
+      <w:spacing w:before="200" w:after="280"/>
+      <w:ind w:left="936" w:right="936"/>
+    </w:pPr>
+    <w:rPr>
+      <w:b/>
+      <w:bCs/>
+      <w:i/>
+      <w:iCs/>
+      <w:color w:val="4F81BD" w:themeColor="accent1"/>
+    </w:rPr>
+  </w:style>
+  <w:style w:type="character" w:customStyle="1" w:styleId="IntenseQuoteChar">
+    <w:name w:val="Intense Quote Char"/>
+    <w:basedOn w:val="DefaultParagraphFont"/>
+    <w:link w:val="IntenseQuote"/>
+    <w:uiPriority w:val="30"/>
+    <w:rsid w:val="00776ADF"/>
+    <w:rPr>
+      <w:b/>
+      <w:bCs/>
+      <w:i/>
+      <w:iCs/>
+      <w:color w:val="4F81BD" w:themeColor="accent1"/>
+    </w:rPr>
   </w:style>
 </w:styles>
 </file>
@@ -832,10 +2435,11 @@
     <w:link w:val="Heading1Char"/>
     <w:uiPriority w:val="9"/>
     <w:qFormat/>
-    <w:rsid w:val="00EB6ED3"/>
+    <w:rsid w:val="0039478F"/>
     <w:pPr>
       <w:keepNext/>
       <w:keepLines/>
+      <w:pageBreakBefore/>
       <w:spacing w:before="480"/>
       <w:outlineLvl w:val="0"/>
     </w:pPr>
@@ -894,6 +2498,30 @@
       <w:color w:val="4F81BD" w:themeColor="accent1"/>
     </w:rPr>
   </w:style>
+  <w:style w:type="paragraph" w:styleId="Heading4">
+    <w:name w:val="heading 4"/>
+    <w:basedOn w:val="Normal"/>
+    <w:next w:val="Normal"/>
+    <w:link w:val="Heading4Char"/>
+    <w:uiPriority w:val="9"/>
+    <w:unhideWhenUsed/>
+    <w:qFormat/>
+    <w:rsid w:val="00791806"/>
+    <w:pPr>
+      <w:keepNext/>
+      <w:keepLines/>
+      <w:spacing w:before="200"/>
+      <w:outlineLvl w:val="3"/>
+    </w:pPr>
+    <w:rPr>
+      <w:rFonts w:asciiTheme="majorHAnsi" w:eastAsiaTheme="majorEastAsia" w:hAnsiTheme="majorHAnsi" w:cstheme="majorBidi"/>
+      <w:b/>
+      <w:bCs/>
+      <w:i/>
+      <w:iCs/>
+      <w:color w:val="4F81BD" w:themeColor="accent1"/>
+    </w:rPr>
+  </w:style>
   <w:style w:type="character" w:default="1" w:styleId="DefaultParagraphFont">
     <w:name w:val="Default Paragraph Font"/>
     <w:uiPriority w:val="1"/>
@@ -926,7 +2554,7 @@
     <w:basedOn w:val="DefaultParagraphFont"/>
     <w:link w:val="Heading1"/>
     <w:uiPriority w:val="9"/>
-    <w:rsid w:val="00EB6ED3"/>
+    <w:rsid w:val="0039478F"/>
     <w:rPr>
       <w:rFonts w:asciiTheme="majorHAnsi" w:eastAsiaTheme="majorEastAsia" w:hAnsiTheme="majorHAnsi" w:cstheme="majorBidi"/>
       <w:b/>
@@ -974,6 +2602,139 @@
       <w:ind w:left="720"/>
       <w:contextualSpacing/>
     </w:pPr>
+  </w:style>
+  <w:style w:type="paragraph" w:styleId="Title">
+    <w:name w:val="Title"/>
+    <w:basedOn w:val="Normal"/>
+    <w:next w:val="Normal"/>
+    <w:link w:val="TitleChar"/>
+    <w:uiPriority w:val="10"/>
+    <w:qFormat/>
+    <w:rsid w:val="007B0185"/>
+    <w:pPr>
+      <w:pBdr>
+        <w:bottom w:val="single" w:sz="8" w:space="4" w:color="4F81BD" w:themeColor="accent1"/>
+      </w:pBdr>
+      <w:spacing w:after="300"/>
+      <w:contextualSpacing/>
+    </w:pPr>
+    <w:rPr>
+      <w:rFonts w:asciiTheme="majorHAnsi" w:eastAsiaTheme="majorEastAsia" w:hAnsiTheme="majorHAnsi" w:cstheme="majorBidi"/>
+      <w:color w:val="17365D" w:themeColor="text2" w:themeShade="BF"/>
+      <w:spacing w:val="5"/>
+      <w:kern w:val="28"/>
+      <w:sz w:val="52"/>
+      <w:szCs w:val="52"/>
+    </w:rPr>
+  </w:style>
+  <w:style w:type="character" w:customStyle="1" w:styleId="TitleChar">
+    <w:name w:val="Title Char"/>
+    <w:basedOn w:val="DefaultParagraphFont"/>
+    <w:link w:val="Title"/>
+    <w:uiPriority w:val="10"/>
+    <w:rsid w:val="007B0185"/>
+    <w:rPr>
+      <w:rFonts w:asciiTheme="majorHAnsi" w:eastAsiaTheme="majorEastAsia" w:hAnsiTheme="majorHAnsi" w:cstheme="majorBidi"/>
+      <w:color w:val="17365D" w:themeColor="text2" w:themeShade="BF"/>
+      <w:spacing w:val="5"/>
+      <w:kern w:val="28"/>
+      <w:sz w:val="52"/>
+      <w:szCs w:val="52"/>
+    </w:rPr>
+  </w:style>
+  <w:style w:type="paragraph" w:styleId="Header">
+    <w:name w:val="header"/>
+    <w:basedOn w:val="Normal"/>
+    <w:link w:val="HeaderChar"/>
+    <w:uiPriority w:val="99"/>
+    <w:unhideWhenUsed/>
+    <w:rsid w:val="007B0185"/>
+    <w:pPr>
+      <w:tabs>
+        <w:tab w:val="center" w:pos="4320"/>
+        <w:tab w:val="right" w:pos="8640"/>
+      </w:tabs>
+    </w:pPr>
+  </w:style>
+  <w:style w:type="character" w:customStyle="1" w:styleId="HeaderChar">
+    <w:name w:val="Header Char"/>
+    <w:basedOn w:val="DefaultParagraphFont"/>
+    <w:link w:val="Header"/>
+    <w:uiPriority w:val="99"/>
+    <w:rsid w:val="007B0185"/>
+  </w:style>
+  <w:style w:type="paragraph" w:styleId="Footer">
+    <w:name w:val="footer"/>
+    <w:basedOn w:val="Normal"/>
+    <w:link w:val="FooterChar"/>
+    <w:uiPriority w:val="99"/>
+    <w:unhideWhenUsed/>
+    <w:rsid w:val="007B0185"/>
+    <w:pPr>
+      <w:tabs>
+        <w:tab w:val="center" w:pos="4320"/>
+        <w:tab w:val="right" w:pos="8640"/>
+      </w:tabs>
+    </w:pPr>
+  </w:style>
+  <w:style w:type="character" w:customStyle="1" w:styleId="FooterChar">
+    <w:name w:val="Footer Char"/>
+    <w:basedOn w:val="DefaultParagraphFont"/>
+    <w:link w:val="Footer"/>
+    <w:uiPriority w:val="99"/>
+    <w:rsid w:val="007B0185"/>
+  </w:style>
+  <w:style w:type="character" w:customStyle="1" w:styleId="Heading4Char">
+    <w:name w:val="Heading 4 Char"/>
+    <w:basedOn w:val="DefaultParagraphFont"/>
+    <w:link w:val="Heading4"/>
+    <w:uiPriority w:val="9"/>
+    <w:rsid w:val="00791806"/>
+    <w:rPr>
+      <w:rFonts w:asciiTheme="majorHAnsi" w:eastAsiaTheme="majorEastAsia" w:hAnsiTheme="majorHAnsi" w:cstheme="majorBidi"/>
+      <w:b/>
+      <w:bCs/>
+      <w:i/>
+      <w:iCs/>
+      <w:color w:val="4F81BD" w:themeColor="accent1"/>
+    </w:rPr>
+  </w:style>
+  <w:style w:type="paragraph" w:styleId="IntenseQuote">
+    <w:name w:val="Intense Quote"/>
+    <w:basedOn w:val="Normal"/>
+    <w:next w:val="Normal"/>
+    <w:link w:val="IntenseQuoteChar"/>
+    <w:uiPriority w:val="30"/>
+    <w:qFormat/>
+    <w:rsid w:val="00776ADF"/>
+    <w:pPr>
+      <w:pBdr>
+        <w:bottom w:val="single" w:sz="4" w:space="4" w:color="4F81BD" w:themeColor="accent1"/>
+      </w:pBdr>
+      <w:spacing w:before="200" w:after="280"/>
+      <w:ind w:left="936" w:right="936"/>
+    </w:pPr>
+    <w:rPr>
+      <w:b/>
+      <w:bCs/>
+      <w:i/>
+      <w:iCs/>
+      <w:color w:val="4F81BD" w:themeColor="accent1"/>
+    </w:rPr>
+  </w:style>
+  <w:style w:type="character" w:customStyle="1" w:styleId="IntenseQuoteChar">
+    <w:name w:val="Intense Quote Char"/>
+    <w:basedOn w:val="DefaultParagraphFont"/>
+    <w:link w:val="IntenseQuote"/>
+    <w:uiPriority w:val="30"/>
+    <w:rsid w:val="00776ADF"/>
+    <w:rPr>
+      <w:b/>
+      <w:bCs/>
+      <w:i/>
+      <w:iCs/>
+      <w:color w:val="4F81BD" w:themeColor="accent1"/>
+    </w:rPr>
   </w:style>
 </w:styles>
 </file>

</xml_diff>

<commit_message>
Almost finished version 1 of everything
Game working. Could do with some enhancements
</commit_message>
<xml_diff>
--- a/CodeCamp-Programming-Course–Oct-2015.docx
+++ b/CodeCamp-Programming-Course–Oct-2015.docx
@@ -13,7 +13,13 @@
         <w:t xml:space="preserve">Course </w:t>
       </w:r>
       <w:r>
-        <w:t>day</w:t>
+        <w:t>D</w:t>
+      </w:r>
+      <w:r>
+        <w:t>ay</w:t>
+      </w:r>
+      <w:r>
+        <w:t xml:space="preserve"> 1</w:t>
       </w:r>
     </w:p>
     <w:p>
@@ -246,7 +252,15 @@
         <w:t xml:space="preserve">14:00 </w:t>
       </w:r>
       <w:r>
-        <w:t>Build a 2D Shoot-em-up!</w:t>
+        <w:t>Build a 2D Shoot-</w:t>
+      </w:r>
+      <w:proofErr w:type="spellStart"/>
+      <w:r>
+        <w:t>em</w:t>
+      </w:r>
+      <w:proofErr w:type="spellEnd"/>
+      <w:r>
+        <w:t>-up!</w:t>
       </w:r>
     </w:p>
     <w:p>
@@ -284,8 +298,6 @@
       <w:pPr>
         <w:ind w:firstLine="720"/>
       </w:pPr>
-      <w:bookmarkStart w:id="0" w:name="_GoBack"/>
-      <w:bookmarkEnd w:id="0"/>
     </w:p>
     <w:p>
       <w:r>
@@ -645,7 +657,15 @@
     </w:p>
     <w:p>
       <w:r>
-        <w:t>To introduce the concept of an action performed by an object, ie. a method or function.</w:t>
+        <w:t xml:space="preserve">To introduce the concept of an action performed by an object, </w:t>
+      </w:r>
+      <w:proofErr w:type="spellStart"/>
+      <w:r>
+        <w:t>ie</w:t>
+      </w:r>
+      <w:proofErr w:type="spellEnd"/>
+      <w:r>
+        <w:t>. a method or function.</w:t>
       </w:r>
     </w:p>
     <w:p>
@@ -699,12 +719,25 @@
     <w:p/>
     <w:p>
       <w:r>
-        <w:t>As an introduction to objects, explain that the calculator is a ‘thing’ or an ‘object’ that can do ‘stuff’ like add, subtract, multiply…etc</w:t>
-      </w:r>
-    </w:p>
-    <w:p>
-      <w:r>
-        <w:t>All objects will typically be able to do ‘stuff’ unless they are static ie. Just meant to be admired and don’t particularly do anything.</w:t>
+        <w:t>As an introduction to objects, explain that the calculator is a ‘thing’ or an ‘object’ that can do ‘stuff’ like add, subtract, multiply…</w:t>
+      </w:r>
+      <w:proofErr w:type="spellStart"/>
+      <w:r>
+        <w:t>etc</w:t>
+      </w:r>
+      <w:proofErr w:type="spellEnd"/>
+    </w:p>
+    <w:p>
+      <w:r>
+        <w:t xml:space="preserve">All objects will typically be able to do ‘stuff’ unless they are static </w:t>
+      </w:r>
+      <w:proofErr w:type="spellStart"/>
+      <w:r>
+        <w:t>ie</w:t>
+      </w:r>
+      <w:proofErr w:type="spellEnd"/>
+      <w:r>
+        <w:t>. Just meant to be admired and don’t particularly do anything.</w:t>
       </w:r>
     </w:p>
     <w:p/>
@@ -1012,7 +1045,15 @@
     <w:p/>
     <w:p>
       <w:r>
-        <w:t>I could use some playdough and some cutters here!</w:t>
+        <w:t xml:space="preserve">I could use some </w:t>
+      </w:r>
+      <w:proofErr w:type="spellStart"/>
+      <w:r>
+        <w:t>playdough</w:t>
+      </w:r>
+      <w:proofErr w:type="spellEnd"/>
+      <w:r>
+        <w:t xml:space="preserve"> and some cutters here!</w:t>
       </w:r>
     </w:p>
     <w:p/>
@@ -1412,6 +1453,38 @@
     <w:p>
       <w:r>
         <w:t>The sayHello function then prints out ‘Hello &lt;name&gt;’</w:t>
+      </w:r>
+    </w:p>
+    <w:p>
+      <w:r>
+        <w:br w:type="page"/>
+      </w:r>
+    </w:p>
+    <w:p>
+      <w:r>
+        <w:t>APPENDIX A – EQUIPMENT TO BRING</w:t>
+      </w:r>
+    </w:p>
+    <w:p>
+      <w:r>
+        <w:br w:type="page"/>
+      </w:r>
+    </w:p>
+    <w:p>
+      <w:r>
+        <w:t>APPENDIX B – ROOM LAYOUT</w:t>
+      </w:r>
+    </w:p>
+    <w:p>
+      <w:r>
+        <w:br w:type="page"/>
+      </w:r>
+      <w:bookmarkStart w:id="0" w:name="_GoBack"/>
+      <w:bookmarkEnd w:id="0"/>
+    </w:p>
+    <w:p>
+      <w:r>
+        <w:t>APPENDIX C – BREAK ACTIVITIES/SUGGESTIONS</w:t>
       </w:r>
     </w:p>
     <w:sectPr>

</xml_diff>